<commit_message>
GDD and TDD mostly complete
</commit_message>
<xml_diff>
--- a/Elemental Smash GDD.docx
+++ b/Elemental Smash GDD.docx
@@ -107,14 +107,20 @@
       <w:pPr>
         <w:jc w:val="center"/>
       </w:pPr>
-      <w:r>
-        <w:t>(source Unity3d.com)</w:t>
-      </w:r>
     </w:p>
     <w:p>
       <w:pPr>
         <w:jc w:val="center"/>
-      </w:pPr>
+        <w:rPr>
+          <w:sz w:val="36"/>
+        </w:rPr>
+      </w:pPr>
+      <w:r>
+        <w:rPr>
+          <w:sz w:val="36"/>
+        </w:rPr>
+        <w:t>Game Design Document</w:t>
+      </w:r>
     </w:p>
     <w:p>
       <w:pPr>
@@ -124,20 +130,43 @@
     <w:p>
       <w:pPr>
         <w:jc w:val="center"/>
-      </w:pPr>
-    </w:p>
-    <w:p>
-      <w:pPr>
-        <w:jc w:val="center"/>
-        <w:rPr>
-          <w:sz w:val="36"/>
-        </w:rPr>
-      </w:pPr>
-      <w:r>
-        <w:rPr>
-          <w:sz w:val="36"/>
-        </w:rPr>
-        <w:t>Game Design Document</w:t>
+        <w:rPr>
+          <w:b/>
+        </w:rPr>
+      </w:pPr>
+      <w:r>
+        <w:rPr>
+          <w:b/>
+        </w:rPr>
+        <w:t xml:space="preserve">Tyler Kirk, Nick </w:t>
+      </w:r>
+      <w:proofErr w:type="spellStart"/>
+      <w:r>
+        <w:rPr>
+          <w:b/>
+        </w:rPr>
+        <w:t>Krisa</w:t>
+      </w:r>
+      <w:proofErr w:type="spellEnd"/>
+      <w:r>
+        <w:rPr>
+          <w:b/>
+        </w:rPr>
+        <w:t xml:space="preserve">, Thomas </w:t>
+      </w:r>
+      <w:proofErr w:type="spellStart"/>
+      <w:r>
+        <w:rPr>
+          <w:b/>
+        </w:rPr>
+        <w:t>Tzrcinski</w:t>
+      </w:r>
+      <w:proofErr w:type="spellEnd"/>
+      <w:r>
+        <w:rPr>
+          <w:b/>
+        </w:rPr>
+        <w:t>, Joseph Shapiro</w:t>
       </w:r>
     </w:p>
     <w:p>
@@ -211,7 +240,6 @@
               <w:spacing w:line="240" w:lineRule="auto"/>
               <w:ind w:left="180" w:right="180"/>
             </w:pPr>
-            <w:bookmarkStart w:id="0" w:name="_GoBack"/>
             <w:r>
               <w:lastRenderedPageBreak/>
               <w:t>Table of Contents</w:t>
@@ -573,6 +601,9 @@
                 <w:t>.4 Weapons</w:t>
               </w:r>
             </w:hyperlink>
+            <w:r>
+              <w:t xml:space="preserve"> </w:t>
+            </w:r>
           </w:p>
           <w:p>
             <w:pPr>
@@ -595,7 +626,7 @@
                   <w:sz w:val="20"/>
                   <w:szCs w:val="20"/>
                 </w:rPr>
-                <w:t xml:space="preserve"> NPC</w:t>
+                <w:t xml:space="preserve"> Art</w:t>
               </w:r>
             </w:hyperlink>
           </w:p>
@@ -628,7 +659,7 @@
                   <w:sz w:val="20"/>
                   <w:szCs w:val="20"/>
                 </w:rPr>
-                <w:t>.1 Enemies</w:t>
+                <w:t>.1 Setting</w:t>
               </w:r>
             </w:hyperlink>
           </w:p>
@@ -644,7 +675,7 @@
                 <w:sz w:val="20"/>
                 <w:szCs w:val="20"/>
               </w:rPr>
-              <w:t xml:space="preserve">    </w:t>
+              <w:t xml:space="preserve">  </w:t>
             </w:r>
             <w:hyperlink r:id="rId21">
               <w:r>
@@ -661,7 +692,7 @@
                   <w:sz w:val="20"/>
                   <w:szCs w:val="20"/>
                 </w:rPr>
-                <w:t>.1.1 Enemy States</w:t>
+                <w:t>.2 Level Design</w:t>
               </w:r>
             </w:hyperlink>
           </w:p>
@@ -670,6 +701,11 @@
               <w:widowControl w:val="0"/>
               <w:spacing w:line="240" w:lineRule="auto"/>
               <w:ind w:left="180" w:right="180"/>
+              <w:rPr>
+                <w:color w:val="1155CC"/>
+                <w:sz w:val="20"/>
+                <w:szCs w:val="20"/>
+              </w:rPr>
             </w:pPr>
             <w:r>
               <w:rPr>
@@ -677,7 +713,7 @@
                 <w:sz w:val="20"/>
                 <w:szCs w:val="20"/>
               </w:rPr>
-              <w:t xml:space="preserve">    </w:t>
+              <w:t xml:space="preserve">  </w:t>
             </w:r>
             <w:hyperlink r:id="rId22">
               <w:r>
@@ -694,98 +730,7 @@
                   <w:sz w:val="20"/>
                   <w:szCs w:val="20"/>
                 </w:rPr>
-                <w:t>.1.2 Enemy Spawn Points</w:t>
-              </w:r>
-            </w:hyperlink>
-          </w:p>
-          <w:p>
-            <w:pPr>
-              <w:widowControl w:val="0"/>
-              <w:spacing w:line="240" w:lineRule="auto"/>
-              <w:ind w:left="180" w:right="180"/>
-            </w:pPr>
-            <w:hyperlink r:id="rId23">
-              <w:r>
-                <w:rPr>
-                  <w:color w:val="1155CC"/>
-                  <w:sz w:val="20"/>
-                  <w:szCs w:val="20"/>
-                </w:rPr>
-                <w:t>9</w:t>
-              </w:r>
-              <w:r>
-                <w:rPr>
-                  <w:color w:val="1155CC"/>
-                  <w:sz w:val="20"/>
-                  <w:szCs w:val="20"/>
-                </w:rPr>
-                <w:t xml:space="preserve"> Art</w:t>
-              </w:r>
-            </w:hyperlink>
-          </w:p>
-          <w:p>
-            <w:pPr>
-              <w:widowControl w:val="0"/>
-              <w:spacing w:line="240" w:lineRule="auto"/>
-              <w:ind w:left="180" w:right="180"/>
-            </w:pPr>
-            <w:r>
-              <w:rPr>
-                <w:color w:val="222222"/>
-                <w:sz w:val="20"/>
-                <w:szCs w:val="20"/>
-              </w:rPr>
-              <w:t xml:space="preserve">  </w:t>
-            </w:r>
-            <w:hyperlink r:id="rId24">
-              <w:r>
-                <w:rPr>
-                  <w:color w:val="1155CC"/>
-                  <w:sz w:val="20"/>
-                  <w:szCs w:val="20"/>
-                </w:rPr>
-                <w:t>9</w:t>
-              </w:r>
-              <w:r>
-                <w:rPr>
-                  <w:color w:val="1155CC"/>
-                  <w:sz w:val="20"/>
-                  <w:szCs w:val="20"/>
-                </w:rPr>
-                <w:t>.1 Setting</w:t>
-              </w:r>
-            </w:hyperlink>
-          </w:p>
-          <w:p>
-            <w:pPr>
-              <w:widowControl w:val="0"/>
-              <w:spacing w:line="240" w:lineRule="auto"/>
-              <w:ind w:left="180" w:right="180"/>
-            </w:pPr>
-            <w:r>
-              <w:rPr>
-                <w:color w:val="222222"/>
-                <w:sz w:val="20"/>
-                <w:szCs w:val="20"/>
-              </w:rPr>
-              <w:t xml:space="preserve">  </w:t>
-            </w:r>
-            <w:hyperlink r:id="rId25">
-              <w:r>
-                <w:rPr>
-                  <w:color w:val="1155CC"/>
-                  <w:sz w:val="20"/>
-                  <w:szCs w:val="20"/>
-                </w:rPr>
-                <w:t>9</w:t>
-              </w:r>
-              <w:r>
-                <w:rPr>
-                  <w:color w:val="1155CC"/>
-                  <w:sz w:val="20"/>
-                  <w:szCs w:val="20"/>
-                </w:rPr>
-                <w:t>.2 Level Design</w:t>
+                <w:t>.3 Audio</w:t>
               </w:r>
             </w:hyperlink>
           </w:p>
@@ -802,49 +747,19 @@
             </w:pPr>
             <w:r>
               <w:rPr>
-                <w:color w:val="222222"/>
-                <w:sz w:val="20"/>
-                <w:szCs w:val="20"/>
-              </w:rPr>
-              <w:t xml:space="preserve">  </w:t>
-            </w:r>
-            <w:hyperlink r:id="rId26">
-              <w:r>
-                <w:rPr>
-                  <w:color w:val="1155CC"/>
-                  <w:sz w:val="20"/>
-                  <w:szCs w:val="20"/>
-                </w:rPr>
-                <w:t>9</w:t>
-              </w:r>
-              <w:r>
-                <w:rPr>
-                  <w:color w:val="1155CC"/>
-                  <w:sz w:val="20"/>
-                  <w:szCs w:val="20"/>
-                </w:rPr>
-                <w:t>.3 Audio</w:t>
-              </w:r>
-            </w:hyperlink>
-          </w:p>
-          <w:p>
-            <w:pPr>
-              <w:widowControl w:val="0"/>
-              <w:spacing w:line="240" w:lineRule="auto"/>
-              <w:ind w:left="180" w:right="180"/>
-              <w:rPr>
                 <w:color w:val="1155CC"/>
                 <w:sz w:val="20"/>
                 <w:szCs w:val="20"/>
               </w:rPr>
-            </w:pPr>
+              <w:t xml:space="preserve">  8</w:t>
+            </w:r>
             <w:r>
               <w:rPr>
                 <w:color w:val="1155CC"/>
                 <w:sz w:val="20"/>
                 <w:szCs w:val="20"/>
               </w:rPr>
-              <w:t xml:space="preserve">  9.4 What you Developed</w:t>
+              <w:t>.4 What you Developed</w:t>
             </w:r>
           </w:p>
           <w:p>
@@ -1606,23 +1521,11 @@
         </w:tc>
       </w:tr>
     </w:tbl>
-    <w:bookmarkEnd w:id="0"/>
     <w:p>
       <w:pPr>
         <w:ind w:right="180"/>
       </w:pPr>
-      <w:r>
-        <w:fldChar w:fldCharType="begin"/>
-      </w:r>
-      <w:r>
-        <w:instrText xml:space="preserve"> HYPERLINK "https://n-xovwktmtjsnaxyc2mwes2xu7pohqedmdm6zjw5q-2lu-script.googleusercontent.com/userCodeAppPanel" \h </w:instrText>
-      </w:r>
-      <w:r>
-        <w:fldChar w:fldCharType="separate"/>
-      </w:r>
-      <w:r>
-        <w:fldChar w:fldCharType="end"/>
-      </w:r>
+      <w:hyperlink r:id="rId23"/>
     </w:p>
     <w:tbl>
       <w:tblPr>
@@ -1656,8 +1559,8 @@
         <w:pStyle w:val="Heading1"/>
         <w:contextualSpacing w:val="0"/>
       </w:pPr>
-      <w:bookmarkStart w:id="1" w:name="_hxnvvkezaaea" w:colFirst="0" w:colLast="0"/>
-      <w:bookmarkEnd w:id="1"/>
+      <w:bookmarkStart w:id="0" w:name="_hxnvvkezaaea" w:colFirst="0" w:colLast="0"/>
+      <w:bookmarkEnd w:id="0"/>
       <w:r>
         <w:t>1 Game Overview</w:t>
       </w:r>
@@ -1700,32 +1603,28 @@
           <w:sz w:val="20"/>
           <w:szCs w:val="20"/>
         </w:rPr>
-        <w:t xml:space="preserve"> &amp; Mac</w:t>
+        <w:t>,</w:t>
       </w:r>
       <w:r>
         <w:rPr>
           <w:sz w:val="20"/>
           <w:szCs w:val="20"/>
         </w:rPr>
-        <w:t xml:space="preserve"> Standalone</w:t>
-      </w:r>
-    </w:p>
-    <w:p>
+        <w:t xml:space="preserve"> Mac</w:t>
+      </w:r>
       <w:r>
         <w:rPr>
           <w:sz w:val="20"/>
           <w:szCs w:val="20"/>
         </w:rPr>
-        <w:t>Genre: Genre of your game</w:t>
-      </w:r>
-    </w:p>
-    <w:p>
+        <w:t xml:space="preserve"> and Linux</w:t>
+      </w:r>
       <w:r>
         <w:rPr>
           <w:sz w:val="20"/>
           <w:szCs w:val="20"/>
         </w:rPr>
-        <w:t>Rating: (10+) ESRB</w:t>
+        <w:t xml:space="preserve"> Standalone</w:t>
       </w:r>
     </w:p>
     <w:p>
@@ -1734,69 +1633,70 @@
           <w:sz w:val="20"/>
           <w:szCs w:val="20"/>
         </w:rPr>
-        <w:t xml:space="preserve">Target: Casual gamer (aging from 12 - 30) </w:t>
-      </w:r>
-    </w:p>
-    <w:p>
+        <w:t xml:space="preserve">Genre: </w:t>
+      </w:r>
       <w:r>
         <w:rPr>
           <w:sz w:val="20"/>
           <w:szCs w:val="20"/>
         </w:rPr>
-        <w:t>Release date: March 5</w:t>
-      </w:r>
+        <w:t>Fighter, Platformer</w:t>
+      </w:r>
+    </w:p>
+    <w:p>
       <w:r>
         <w:rPr>
           <w:sz w:val="20"/>
           <w:szCs w:val="20"/>
-          <w:vertAlign w:val="superscript"/>
-        </w:rPr>
-        <w:t>th</w:t>
-      </w:r>
+        </w:rPr>
+        <w:t>Rating: (10+) ESRB</w:t>
+      </w:r>
+    </w:p>
+    <w:p>
       <w:r>
         <w:rPr>
           <w:sz w:val="20"/>
           <w:szCs w:val="20"/>
         </w:rPr>
-        <w:t xml:space="preserve"> 2017</w:t>
-      </w:r>
-    </w:p>
-    <w:p>
-      <w:pPr>
+        <w:t xml:space="preserve">Target: Casual gamer (aging from 12 - 30) </w:t>
+      </w:r>
+    </w:p>
+    <w:p>
+      <w:r>
         <w:rPr>
           <w:sz w:val="20"/>
           <w:szCs w:val="20"/>
         </w:rPr>
-      </w:pPr>
+        <w:t xml:space="preserve">Release date: </w:t>
+      </w:r>
       <w:r>
         <w:rPr>
           <w:sz w:val="20"/>
           <w:szCs w:val="20"/>
         </w:rPr>
-        <w:t xml:space="preserve">Publisher: </w:t>
-      </w:r>
-      <w:r>
+        <w:t>May 11, 2017</w:t>
+      </w:r>
+    </w:p>
+    <w:p>
+      <w:pPr>
         <w:rPr>
           <w:sz w:val="20"/>
           <w:szCs w:val="20"/>
         </w:rPr>
-        <w:t xml:space="preserve">Tyler Kirk, Nick </w:t>
-      </w:r>
-      <w:proofErr w:type="spellStart"/>
+      </w:pPr>
       <w:r>
         <w:rPr>
           <w:sz w:val="20"/>
           <w:szCs w:val="20"/>
         </w:rPr>
-        <w:t>Krisa</w:t>
-      </w:r>
-      <w:proofErr w:type="spellEnd"/>
+        <w:t xml:space="preserve">Publisher: </w:t>
+      </w:r>
       <w:r>
         <w:rPr>
           <w:sz w:val="20"/>
           <w:szCs w:val="20"/>
         </w:rPr>
-        <w:t xml:space="preserve">, Thomas </w:t>
+        <w:t xml:space="preserve">Tyler Kirk, Nick </w:t>
       </w:r>
       <w:proofErr w:type="spellStart"/>
       <w:r>
@@ -1804,7 +1704,7 @@
           <w:sz w:val="20"/>
           <w:szCs w:val="20"/>
         </w:rPr>
-        <w:t>Tzrcinski</w:t>
+        <w:t>Krisa</w:t>
       </w:r>
       <w:proofErr w:type="spellEnd"/>
       <w:r>
@@ -1812,6 +1712,22 @@
           <w:sz w:val="20"/>
           <w:szCs w:val="20"/>
         </w:rPr>
+        <w:t xml:space="preserve">, Thomas </w:t>
+      </w:r>
+      <w:proofErr w:type="spellStart"/>
+      <w:r>
+        <w:rPr>
+          <w:sz w:val="20"/>
+          <w:szCs w:val="20"/>
+        </w:rPr>
+        <w:t>Tzrcinski</w:t>
+      </w:r>
+      <w:proofErr w:type="spellEnd"/>
+      <w:r>
+        <w:rPr>
+          <w:sz w:val="20"/>
+          <w:szCs w:val="20"/>
+        </w:rPr>
         <w:t>, Joseph Shapiro</w:t>
       </w:r>
     </w:p>
@@ -1870,21 +1786,51 @@
           <w:sz w:val="20"/>
           <w:szCs w:val="20"/>
         </w:rPr>
-        <w:t>, you suddenly fin</w:t>
+        <w:t xml:space="preserve">, you </w:t>
       </w:r>
       <w:r>
         <w:rPr>
           <w:sz w:val="20"/>
           <w:szCs w:val="20"/>
         </w:rPr>
-        <w:t>d yourself in a mysterious underground mine. The mine</w:t>
+        <w:t>start by selecting an elemental fighter. The main play modes include fighting against an opponent (other elemental fighter) to the death</w:t>
       </w:r>
       <w:r>
         <w:rPr>
           <w:sz w:val="20"/>
           <w:szCs w:val="20"/>
         </w:rPr>
-        <w:t xml:space="preserve"> can be explored endlessly if you are careful about enemies and make sure to search through walls for food. You may eventually be led to a dungeon with glorious loot and more enemies. Whether you like exploring without limits or fighting through dungeons for loot, this game is fun for all gamers 10 and up.</w:t>
+        <w:t xml:space="preserve">. There are items that spawn (procedurally generated) and these items provide buffs or </w:t>
+      </w:r>
+      <w:proofErr w:type="spellStart"/>
+      <w:r>
+        <w:rPr>
+          <w:sz w:val="20"/>
+          <w:szCs w:val="20"/>
+        </w:rPr>
+        <w:t>debuffs</w:t>
+      </w:r>
+      <w:proofErr w:type="spellEnd"/>
+      <w:r>
+        <w:rPr>
+          <w:sz w:val="20"/>
+          <w:szCs w:val="20"/>
+        </w:rPr>
+        <w:t xml:space="preserve"> to player stats.</w:t>
+      </w:r>
+      <w:r>
+        <w:rPr>
+          <w:sz w:val="20"/>
+          <w:szCs w:val="20"/>
+        </w:rPr>
+        <w:t xml:space="preserve"> </w:t>
+      </w:r>
+      <w:r>
+        <w:rPr>
+          <w:sz w:val="20"/>
+          <w:szCs w:val="20"/>
+        </w:rPr>
+        <w:t>Outlast your opponent to bring honor to your element.</w:t>
       </w:r>
     </w:p>
     <w:p>
@@ -1892,8 +1838,8 @@
         <w:pStyle w:val="Heading1"/>
         <w:contextualSpacing w:val="0"/>
       </w:pPr>
-      <w:bookmarkStart w:id="2" w:name="_95wmo5avc9o5" w:colFirst="0" w:colLast="0"/>
-      <w:bookmarkEnd w:id="2"/>
+      <w:bookmarkStart w:id="1" w:name="_95wmo5avc9o5" w:colFirst="0" w:colLast="0"/>
+      <w:bookmarkEnd w:id="1"/>
       <w:r>
         <w:t>2 High Concept</w:t>
       </w:r>
@@ -1914,26 +1860,40 @@
           <w:sz w:val="20"/>
           <w:szCs w:val="20"/>
         </w:rPr>
-        <w:t xml:space="preserve"> focuses on exploring procedural game creation. When you spawn, you walk around a map that is procedurally generated as you go. There are breakable wall blocks that have a chance of spawning an item that restores health. If you find an exit, you teleport to a procedurally generated dungeon. In the </w:t>
-      </w:r>
-      <w:proofErr w:type="gramStart"/>
+        <w:t xml:space="preserve"> focuses on </w:t>
+      </w:r>
       <w:r>
         <w:rPr>
           <w:sz w:val="20"/>
           <w:szCs w:val="20"/>
         </w:rPr>
-        <w:t>dungeon</w:t>
-      </w:r>
-      <w:proofErr w:type="gramEnd"/>
+        <w:t>creating a fighting game from scratch</w:t>
+      </w:r>
       <w:r>
         <w:rPr>
           <w:sz w:val="20"/>
           <w:szCs w:val="20"/>
         </w:rPr>
-        <w:t xml:space="preserve"> there are procedurally generated chests with procedurally generated loot. Upon exiting the dungeon, return to your location in the original map. Throughout the game, there are procedurally generated enemies who follow you and attack.</w:t>
-      </w:r>
-    </w:p>
-    <w:p/>
+        <w:t>.</w:t>
+      </w:r>
+      <w:r>
+        <w:rPr>
+          <w:sz w:val="20"/>
+          <w:szCs w:val="20"/>
+        </w:rPr>
+        <w:t xml:space="preserve"> Additionally, we explored utilizing version control systems in a team setting (four programmers). This included setting up issues, working on those issues, and completing them.</w:t>
+      </w:r>
+      <w:r>
+        <w:rPr>
+          <w:sz w:val="20"/>
+          <w:szCs w:val="20"/>
+        </w:rPr>
+        <w:t xml:space="preserve"> </w:t>
+      </w:r>
+      <w:r>
+        <w:t>This is in addition to many commits, pushes, and pulls.</w:t>
+      </w:r>
+    </w:p>
     <w:p>
       <w:pPr>
         <w:pStyle w:val="Heading1"/>
@@ -1948,17 +1908,7 @@
     </w:p>
     <w:p>
       <w:r>
-        <w:t xml:space="preserve">You wake up in a foreign place. You don’t know where you are or even who you are, but you know what you must do. You must strive for the best boots, gloves, </w:t>
-      </w:r>
-      <w:proofErr w:type="spellStart"/>
-      <w:proofErr w:type="gramStart"/>
-      <w:r>
-        <w:t>and,of</w:t>
-      </w:r>
-      <w:proofErr w:type="spellEnd"/>
-      <w:proofErr w:type="gramEnd"/>
-      <w:r>
-        <w:t xml:space="preserve"> course weapon!</w:t>
+        <w:t>You are an elemental fighter fighting for your dignity and to bring honor to your element. If you lose but are not killed, your character commits seppuku somewhere off the screen.</w:t>
       </w:r>
     </w:p>
     <w:p>
@@ -1975,7 +1925,10 @@
     </w:p>
     <w:p>
       <w:r>
-        <w:t>The objective of the game is to acquire the best gear in the game (magenta boots, magenta gloves, and weapon of your choice).</w:t>
+        <w:t xml:space="preserve">The objective of the game is to </w:t>
+      </w:r>
+      <w:r>
+        <w:t>outlast your opponent (kill them first).</w:t>
       </w:r>
     </w:p>
     <w:p>
@@ -1983,49 +1936,112 @@
         <w:pStyle w:val="Heading1"/>
         <w:contextualSpacing w:val="0"/>
       </w:pPr>
-    </w:p>
+      <w:r>
+        <w:t>5 Game Rules</w:t>
+      </w:r>
+      <w:r>
+        <w:t>*</w:t>
+      </w:r>
+    </w:p>
+    <w:p>
+      <w:r>
+        <w:t>The player can move around with the arrow keys or WASD keys. Movement is turn based, but you only wait for turns if you are around zombies. If the player runs into something that they can attack (enemy, closed chest, breakable wall), the player will attack. The player starts with 100 health points and can get more by picking up more food or soda. Food and soda have a chance of spawning after breaking a wall.</w:t>
+      </w:r>
+      <w:r>
+        <w:t xml:space="preserve"> When you start, walls are breakable. Walls are not breakable within a dungeon.</w:t>
+      </w:r>
+      <w:r>
+        <w:t xml:space="preserve"> There is no upper limit to how much health the player can acquire. </w:t>
+      </w:r>
+      <w:r>
+        <w:t xml:space="preserve">Player </w:t>
+      </w:r>
+      <w:r>
+        <w:lastRenderedPageBreak/>
+        <w:t xml:space="preserve">damage is increased if you have loot from a dungeon. </w:t>
+      </w:r>
+      <w:r>
+        <w:t>Enemies will attack the player for 2 health points.</w:t>
+      </w:r>
+      <w:r>
+        <w:t xml:space="preserve"> Enemies can be killed. </w:t>
+      </w:r>
+      <w:r>
+        <w:t>Upon player reaching zero health or lower, game is over and control of the player is lost.</w:t>
+      </w:r>
+    </w:p>
+    <w:p/>
+    <w:p>
+      <w:r>
+        <w:t>6 Game Play</w:t>
+      </w:r>
+      <w:r>
+        <w:t>*</w:t>
+      </w:r>
+    </w:p>
+    <w:p>
+      <w:pPr>
+        <w:pStyle w:val="Heading2"/>
+        <w:contextualSpacing w:val="0"/>
+      </w:pPr>
+      <w:bookmarkStart w:id="2" w:name="_18encflsw4ll" w:colFirst="0" w:colLast="0"/>
+      <w:bookmarkEnd w:id="2"/>
+      <w:r>
+        <w:t xml:space="preserve">6.1 </w:t>
+      </w:r>
+      <w:r>
+        <w:tab/>
+        <w:t>Game Controls</w:t>
+      </w:r>
+    </w:p>
+    <w:p>
+      <w:r>
+        <w:t>The player can move around with the arrow keys or WASD keys. Movement is turn based, but you only wait for turns if you are around zombies. If the player runs into something that they can attack (enemy, closed chest, breakable wall), the player will attack.</w:t>
+      </w:r>
+    </w:p>
+    <w:p>
+      <w:pPr>
+        <w:pStyle w:val="Heading3"/>
+        <w:contextualSpacing w:val="0"/>
+      </w:pPr>
+      <w:bookmarkStart w:id="3" w:name="_6iglspwhx24" w:colFirst="0" w:colLast="0"/>
+      <w:bookmarkStart w:id="4" w:name="_9qrxhnxti2t6" w:colFirst="0" w:colLast="0"/>
+      <w:bookmarkStart w:id="5" w:name="_y8uv455gd9uu" w:colFirst="0" w:colLast="0"/>
+      <w:bookmarkEnd w:id="3"/>
+      <w:bookmarkEnd w:id="4"/>
+      <w:bookmarkEnd w:id="5"/>
+      <w:r>
+        <w:t>6</w:t>
+      </w:r>
+      <w:r>
+        <w:t>.2</w:t>
+      </w:r>
+      <w:r>
+        <w:t xml:space="preserve"> Maps</w:t>
+      </w:r>
+    </w:p>
+    <w:p>
+      <w:r>
+        <w:t>You spawn in a map that procedurally generates as you approach the edges of what you have previously seen. Enemies and breakable walls are present here.</w:t>
+      </w:r>
+    </w:p>
+    <w:p/>
+    <w:p>
+      <w:r>
+        <w:t>Enter an ‘exit’ marker to enter a procedurally generated dungeon with loot and enemies.</w:t>
+      </w:r>
+    </w:p>
+    <w:p/>
     <w:p>
       <w:pPr>
         <w:pStyle w:val="Heading1"/>
         <w:contextualSpacing w:val="0"/>
       </w:pPr>
       <w:r>
-        <w:t>5 Game Rules</w:t>
-      </w:r>
-      <w:r>
-        <w:t>*</w:t>
-      </w:r>
-    </w:p>
-    <w:p>
-      <w:r>
-        <w:t>The player can move around with the arrow keys or WASD keys. Movement is turn based, but you only wait for turns if you are around zombies. If the player runs into something that they can attack (enemy, closed chest, breakable wall), the player will attack. The player starts with 100 health points and can get more by picking up more food or soda. Food and soda have a chance of spawning after breaking a wall.</w:t>
-      </w:r>
-      <w:r>
-        <w:t xml:space="preserve"> When you start, walls are breakable. Walls are not breakable within a dungeon.</w:t>
-      </w:r>
-      <w:r>
-        <w:t xml:space="preserve"> There is no upper limit to how much health the player can acquire. </w:t>
-      </w:r>
-      <w:r>
-        <w:t xml:space="preserve">Player damage is increased if you have loot from a dungeon. </w:t>
-      </w:r>
-      <w:r>
-        <w:t>Enemies will attack the player for 2 health points.</w:t>
-      </w:r>
-      <w:r>
-        <w:t xml:space="preserve"> Enemies can be killed. </w:t>
-      </w:r>
-      <w:r>
-        <w:t>Upon player reaching zero health or lower, game is over and control of the player is lost.</w:t>
-      </w:r>
-    </w:p>
-    <w:p/>
-    <w:p>
-      <w:r>
-        <w:t>6 Game Play</w:t>
-      </w:r>
-      <w:r>
-        <w:t>*</w:t>
+        <w:t>7 Players</w:t>
+      </w:r>
+      <w:r>
+        <w:t xml:space="preserve"> (optional)</w:t>
       </w:r>
     </w:p>
     <w:p>
@@ -2033,81 +2049,202 @@
         <w:pStyle w:val="Heading2"/>
         <w:contextualSpacing w:val="0"/>
       </w:pPr>
-      <w:bookmarkStart w:id="3" w:name="_18encflsw4ll" w:colFirst="0" w:colLast="0"/>
-      <w:bookmarkEnd w:id="3"/>
-      <w:r>
-        <w:t xml:space="preserve">6.1 </w:t>
-      </w:r>
-      <w:r>
-        <w:tab/>
-        <w:t>Game Controls</w:t>
-      </w:r>
-    </w:p>
-    <w:p>
-      <w:r>
-        <w:t>The player can move around with the arrow keys or WASD keys. Movement is turn based, but you only wait for turns if you are around zombies. If the player runs into something that they can attack (enemy, closed chest, breakable wall), the player will attack.</w:t>
-      </w:r>
-    </w:p>
-    <w:p>
-      <w:pPr>
-        <w:pStyle w:val="Heading3"/>
+      <w:r>
+        <w:t xml:space="preserve">7.1 </w:t>
+      </w:r>
+      <w:r>
+        <w:tab/>
+        <w:t>Characters</w:t>
+      </w:r>
+    </w:p>
+    <w:p>
+      <w:r>
+        <w:t>Player 1</w:t>
+      </w:r>
+    </w:p>
+    <w:p>
+      <w:r>
+        <w:t>Player2</w:t>
+      </w:r>
+    </w:p>
+    <w:p>
+      <w:pPr>
+        <w:pStyle w:val="Heading2"/>
         <w:contextualSpacing w:val="0"/>
       </w:pPr>
-      <w:bookmarkStart w:id="4" w:name="_6iglspwhx24" w:colFirst="0" w:colLast="0"/>
-      <w:bookmarkStart w:id="5" w:name="_9qrxhnxti2t6" w:colFirst="0" w:colLast="0"/>
-      <w:bookmarkStart w:id="6" w:name="_y8uv455gd9uu" w:colFirst="0" w:colLast="0"/>
-      <w:bookmarkEnd w:id="4"/>
-      <w:bookmarkEnd w:id="5"/>
+      <w:r>
+        <w:t xml:space="preserve">7.2 </w:t>
+      </w:r>
+      <w:r>
+        <w:tab/>
+        <w:t>Metrics</w:t>
+      </w:r>
+    </w:p>
+    <w:p>
+      <w:r>
+        <w:t>Starting Health: 100</w:t>
+      </w:r>
+      <w:bookmarkStart w:id="6" w:name="_GoBack"/>
       <w:bookmarkEnd w:id="6"/>
-      <w:r>
-        <w:t>6</w:t>
-      </w:r>
-      <w:r>
-        <w:t>.2</w:t>
-      </w:r>
-      <w:r>
-        <w:t xml:space="preserve"> Maps</w:t>
-      </w:r>
-    </w:p>
-    <w:p>
-      <w:r>
-        <w:t>You spawn in a map that procedurally generates as you approach the edges of what you have previously seen. Enemies and breakable walls are present here.</w:t>
+    </w:p>
+    <w:p>
+      <w:r>
+        <w:t xml:space="preserve">Attack Damage: </w:t>
+      </w:r>
+      <w:r>
+        <w:t xml:space="preserve">5-15 depending on character (plus buffs or </w:t>
+      </w:r>
+      <w:proofErr w:type="spellStart"/>
+      <w:r>
+        <w:t>debuffs</w:t>
+      </w:r>
+      <w:proofErr w:type="spellEnd"/>
+      <w:r>
+        <w:t xml:space="preserve"> from items</w:t>
+      </w:r>
+      <w:r>
+        <w:t>)</w:t>
+      </w:r>
+    </w:p>
+    <w:p>
+      <w:pPr>
+        <w:pStyle w:val="Heading2"/>
+        <w:contextualSpacing w:val="0"/>
+      </w:pPr>
+      <w:r>
+        <w:t xml:space="preserve">7.3 </w:t>
+      </w:r>
+      <w:r>
+        <w:tab/>
+        <w:t>States</w:t>
+      </w:r>
+    </w:p>
+    <w:p>
+      <w:r>
+        <w:t>Movin</w:t>
+      </w:r>
+      <w:r>
+        <w:t>g: Player moves to a new tile and faces the direction they are moving.</w:t>
+      </w:r>
+    </w:p>
+    <w:p>
+      <w:r>
+        <w:t>Attacking: Player deals damage and does an attack animation.</w:t>
+      </w:r>
+    </w:p>
+    <w:p>
+      <w:r>
+        <w:t>Waiting: The player cannot move when it is not their turn.</w:t>
+      </w:r>
+    </w:p>
+    <w:p>
+      <w:r>
+        <w:t>Dead: Upon reaching 0 or less health, the player cannot move and the game is over.</w:t>
+      </w:r>
+    </w:p>
+    <w:p>
+      <w:pPr>
+        <w:pStyle w:val="Heading2"/>
+        <w:contextualSpacing w:val="0"/>
+      </w:pPr>
+      <w:bookmarkStart w:id="7" w:name="_oqjxh9cj4ynb" w:colFirst="0" w:colLast="0"/>
+      <w:bookmarkEnd w:id="7"/>
+      <w:r>
+        <w:lastRenderedPageBreak/>
+        <w:t xml:space="preserve">7.4 </w:t>
+      </w:r>
+      <w:r>
+        <w:tab/>
+        <w:t>Weapons</w:t>
+      </w:r>
+    </w:p>
+    <w:p>
+      <w:r>
+        <w:t>4 blades, 4 hilts, and 4 handles are procedurally combined to create 64 possible combinations of swords. Found in loot chests within dungeons.</w:t>
+      </w:r>
+      <w:r>
+        <w:t xml:space="preserve"> All weapons </w:t>
+      </w:r>
+      <w:r>
+        <w:t>increase damage by 2 + the attack modification given to you from your gloves/boots.</w:t>
       </w:r>
     </w:p>
     <w:p/>
-    <w:p>
-      <w:r>
-        <w:t>Enter an ‘exit’ marker to enter a procedurally generated dungeon with loot and enemies.</w:t>
-      </w:r>
-    </w:p>
     <w:p>
       <w:pPr>
         <w:pStyle w:val="Heading1"/>
         <w:contextualSpacing w:val="0"/>
       </w:pPr>
-    </w:p>
-    <w:p>
-      <w:pPr>
-        <w:pStyle w:val="Heading1"/>
-        <w:contextualSpacing w:val="0"/>
-      </w:pPr>
-    </w:p>
-    <w:p/>
-    <w:p/>
-    <w:p/>
-    <w:p/>
-    <w:p/>
-    <w:p>
-      <w:pPr>
-        <w:pStyle w:val="Heading1"/>
-        <w:contextualSpacing w:val="0"/>
-      </w:pPr>
-      <w:r>
-        <w:lastRenderedPageBreak/>
-        <w:t>7 Players</w:t>
-      </w:r>
-      <w:r>
-        <w:t xml:space="preserve"> (optional)</w:t>
+      <w:r>
+        <w:t>8</w:t>
+      </w:r>
+      <w:r>
+        <w:t xml:space="preserve"> Art</w:t>
+      </w:r>
+      <w:r>
+        <w:t xml:space="preserve"> *</w:t>
+      </w:r>
+    </w:p>
+    <w:p>
+      <w:r>
+        <w:t>6</w:t>
+      </w:r>
+      <w:r>
+        <w:t xml:space="preserve"> </w:t>
+      </w:r>
+      <w:r>
+        <w:t>Sprite sheets were utilized</w:t>
+      </w:r>
+    </w:p>
+    <w:p>
+      <w:r>
+        <w:t xml:space="preserve">1 for </w:t>
+      </w:r>
+      <w:r>
+        <w:t>platforms</w:t>
+      </w:r>
+    </w:p>
+    <w:p>
+      <w:r>
+        <w:t>1 for fire elemental</w:t>
+      </w:r>
+    </w:p>
+    <w:p>
+      <w:r>
+        <w:t>1 for water</w:t>
+      </w:r>
+      <w:r>
+        <w:t xml:space="preserve"> elemental</w:t>
+      </w:r>
+    </w:p>
+    <w:p>
+      <w:r>
+        <w:t>1 for air</w:t>
+      </w:r>
+      <w:r>
+        <w:t xml:space="preserve"> elemental</w:t>
+      </w:r>
+    </w:p>
+    <w:p>
+      <w:r>
+        <w:t xml:space="preserve">1 for </w:t>
+      </w:r>
+      <w:r>
+        <w:t>e</w:t>
+      </w:r>
+      <w:r>
+        <w:t>arth</w:t>
+      </w:r>
+      <w:r>
+        <w:t xml:space="preserve"> elemental</w:t>
+      </w:r>
+    </w:p>
+    <w:p>
+      <w:r>
+        <w:t xml:space="preserve">1 for </w:t>
+      </w:r>
+      <w:r>
+        <w:t>items</w:t>
       </w:r>
     </w:p>
     <w:p>
@@ -2115,17 +2252,34 @@
         <w:pStyle w:val="Heading2"/>
         <w:contextualSpacing w:val="0"/>
       </w:pPr>
-      <w:r>
-        <w:t xml:space="preserve">7.1 </w:t>
-      </w:r>
-      <w:r>
-        <w:tab/>
-        <w:t>Characters</w:t>
-      </w:r>
-    </w:p>
-    <w:p>
-      <w:r>
-        <w:t>The Player</w:t>
+      <w:bookmarkStart w:id="8" w:name="_pa31hvmk429q" w:colFirst="0" w:colLast="0"/>
+      <w:bookmarkEnd w:id="8"/>
+      <w:r>
+        <w:t>8</w:t>
+      </w:r>
+      <w:r>
+        <w:t xml:space="preserve">.1 </w:t>
+      </w:r>
+      <w:r>
+        <w:tab/>
+        <w:t>Setting</w:t>
+      </w:r>
+    </w:p>
+    <w:p>
+      <w:r>
+        <w:t>The player</w:t>
+      </w:r>
+      <w:r>
+        <w:t xml:space="preserve"> is an elemental fighter in the Elemental Fighting Universe and they are here to fight for their honor</w:t>
+      </w:r>
+      <w:r>
+        <w:t xml:space="preserve">. Enemies want to </w:t>
+      </w:r>
+      <w:r>
+        <w:t>honor their element while dishonoring yours</w:t>
+      </w:r>
+      <w:r>
+        <w:t>.</w:t>
       </w:r>
     </w:p>
     <w:p>
@@ -2133,533 +2287,40 @@
         <w:pStyle w:val="Heading2"/>
         <w:contextualSpacing w:val="0"/>
       </w:pPr>
-      <w:r>
-        <w:t xml:space="preserve">7.2 </w:t>
-      </w:r>
-      <w:r>
-        <w:tab/>
-        <w:t>Metrics</w:t>
-      </w:r>
-    </w:p>
-    <w:p>
-      <w:r>
-        <w:t>Starting Health: 100</w:t>
-      </w:r>
-    </w:p>
-    <w:p>
-      <w:r>
-        <w:t>No Maximum Health!</w:t>
-      </w:r>
-    </w:p>
-    <w:p>
-      <w:r>
-        <w:t>Attack Damage: Initially 1 (depends on weapon)</w:t>
-      </w:r>
-    </w:p>
-    <w:p>
-      <w:r>
-        <w:t>Time to attack: 1 turn</w:t>
-      </w:r>
-    </w:p>
+      <w:bookmarkStart w:id="9" w:name="_p1hnr6ese69y" w:colFirst="0" w:colLast="0"/>
+      <w:bookmarkEnd w:id="9"/>
+      <w:r>
+        <w:t>8</w:t>
+      </w:r>
+      <w:r>
+        <w:t xml:space="preserve">.2 </w:t>
+      </w:r>
+      <w:r>
+        <w:tab/>
+        <w:t>Level Design</w:t>
+      </w:r>
+    </w:p>
+    <w:p>
+      <w:r>
+        <w:t>There is one main battleground level where fighters</w:t>
+      </w:r>
+      <w:r>
+        <w:t xml:space="preserve"> will fight. Players can jump from platform to platforms with all sorts of intense fighting action. If a player falls off the map, then they die.</w:t>
+      </w:r>
+    </w:p>
+    <w:p/>
     <w:p>
       <w:pPr>
         <w:pStyle w:val="Heading2"/>
         <w:contextualSpacing w:val="0"/>
       </w:pPr>
-      <w:r>
-        <w:t xml:space="preserve">7.3 </w:t>
-      </w:r>
-      <w:r>
-        <w:tab/>
-        <w:t>States</w:t>
-      </w:r>
-    </w:p>
-    <w:p>
-      <w:r>
-        <w:t>Movin</w:t>
-      </w:r>
-      <w:r>
-        <w:t>g: Player moves to a new tile and faces the direction they are moving.</w:t>
-      </w:r>
-    </w:p>
-    <w:p>
-      <w:r>
-        <w:t>Attacking: Player deals damage and does an attack animation.</w:t>
-      </w:r>
-    </w:p>
-    <w:p>
-      <w:r>
-        <w:t>Waiting: The player cannot move when it is not their turn.</w:t>
-      </w:r>
-    </w:p>
-    <w:p>
-      <w:r>
-        <w:t>Dead: Upon reaching 0 or less health, the player cannot move and the game is over.</w:t>
-      </w:r>
-    </w:p>
-    <w:p>
-      <w:pPr>
-        <w:pStyle w:val="Heading2"/>
-        <w:contextualSpacing w:val="0"/>
-      </w:pPr>
-      <w:bookmarkStart w:id="7" w:name="_oqjxh9cj4ynb" w:colFirst="0" w:colLast="0"/>
-      <w:bookmarkEnd w:id="7"/>
-      <w:r>
-        <w:t xml:space="preserve">7.4 </w:t>
-      </w:r>
-      <w:r>
-        <w:tab/>
-        <w:t>Weapons</w:t>
-      </w:r>
-    </w:p>
-    <w:p>
-      <w:r>
-        <w:t>4 blades, 4 hilts, and 4 handles are procedurally combined to create 64 possible combinations of swords. Found in loot chests within dungeons.</w:t>
-      </w:r>
-      <w:r>
-        <w:t xml:space="preserve"> All weapons </w:t>
-      </w:r>
-      <w:r>
-        <w:t>increase damage by 2 + the attack modification given to you from your gloves/boots.</w:t>
-      </w:r>
-    </w:p>
-    <w:p>
-      <w:pPr>
-        <w:pStyle w:val="Heading1"/>
-        <w:contextualSpacing w:val="0"/>
-      </w:pPr>
-    </w:p>
-    <w:p>
-      <w:pPr>
-        <w:pStyle w:val="Heading1"/>
-        <w:contextualSpacing w:val="0"/>
-      </w:pPr>
-    </w:p>
-    <w:p>
-      <w:pPr>
-        <w:pStyle w:val="Heading1"/>
-        <w:contextualSpacing w:val="0"/>
-      </w:pPr>
-    </w:p>
-    <w:p/>
-    <w:p/>
-    <w:p>
-      <w:pPr>
-        <w:pStyle w:val="Heading1"/>
-        <w:contextualSpacing w:val="0"/>
-      </w:pPr>
-      <w:r>
-        <w:lastRenderedPageBreak/>
-        <w:t>8 NPC</w:t>
-      </w:r>
-      <w:r>
-        <w:t xml:space="preserve"> (optional)</w:t>
-      </w:r>
-    </w:p>
-    <w:p>
-      <w:pPr>
-        <w:pStyle w:val="Heading2"/>
-        <w:contextualSpacing w:val="0"/>
-      </w:pPr>
-      <w:bookmarkStart w:id="8" w:name="_vzij6dl7txjp" w:colFirst="0" w:colLast="0"/>
-      <w:bookmarkEnd w:id="8"/>
-      <w:r>
-        <w:t xml:space="preserve">8.1 </w:t>
-      </w:r>
-      <w:r>
-        <w:tab/>
-        <w:t>Enemies</w:t>
-      </w:r>
-    </w:p>
-    <w:p>
-      <w:pPr>
-        <w:rPr>
-          <w:b/>
-        </w:rPr>
-      </w:pPr>
-      <w:r>
-        <w:rPr>
-          <w:b/>
-        </w:rPr>
-        <w:t>Zombie enemy</w:t>
-      </w:r>
-      <w:r>
-        <w:rPr>
-          <w:b/>
-        </w:rPr>
-        <w:t xml:space="preserve"> type 1</w:t>
-      </w:r>
-    </w:p>
-    <w:p>
-      <w:pPr>
-        <w:rPr>
-          <w:u w:val="single"/>
-        </w:rPr>
-      </w:pPr>
-      <w:r>
-        <w:rPr>
-          <w:u w:val="single"/>
-        </w:rPr>
-        <w:t>Health</w:t>
-      </w:r>
-      <w:r>
-        <w:rPr>
-          <w:u w:val="single"/>
-        </w:rPr>
-        <w:tab/>
-      </w:r>
-      <w:r>
-        <w:rPr>
-          <w:u w:val="single"/>
-        </w:rPr>
-        <w:tab/>
-      </w:r>
-      <w:r>
-        <w:rPr>
-          <w:u w:val="single"/>
-        </w:rPr>
-        <w:tab/>
-      </w:r>
-      <w:r>
-        <w:rPr>
-          <w:u w:val="single"/>
-        </w:rPr>
-        <w:t>Damage</w:t>
-      </w:r>
-      <w:r>
-        <w:rPr>
-          <w:u w:val="single"/>
-        </w:rPr>
-        <w:tab/>
-      </w:r>
-      <w:r>
-        <w:rPr>
-          <w:u w:val="single"/>
-        </w:rPr>
-        <w:tab/>
-      </w:r>
-    </w:p>
-    <w:p>
-      <w:r>
-        <w:t>15</w:t>
-      </w:r>
-      <w:r>
-        <w:tab/>
-      </w:r>
-      <w:r>
-        <w:tab/>
-      </w:r>
-      <w:r>
-        <w:tab/>
-        <w:t>2</w:t>
-      </w:r>
-    </w:p>
-    <w:p/>
-    <w:p>
-      <w:pPr>
-        <w:rPr>
-          <w:b/>
-        </w:rPr>
-      </w:pPr>
-      <w:r>
-        <w:rPr>
-          <w:b/>
-        </w:rPr>
-        <w:t>Zombie enemy type 2</w:t>
-      </w:r>
-    </w:p>
-    <w:p>
-      <w:pPr>
-        <w:rPr>
-          <w:u w:val="single"/>
-        </w:rPr>
-      </w:pPr>
-      <w:r>
-        <w:rPr>
-          <w:u w:val="single"/>
-        </w:rPr>
-        <w:t>Health</w:t>
-      </w:r>
-      <w:r>
-        <w:rPr>
-          <w:u w:val="single"/>
-        </w:rPr>
-        <w:tab/>
-      </w:r>
-      <w:r>
-        <w:rPr>
-          <w:u w:val="single"/>
-        </w:rPr>
-        <w:tab/>
-      </w:r>
-      <w:r>
-        <w:rPr>
-          <w:u w:val="single"/>
-        </w:rPr>
-        <w:tab/>
-      </w:r>
-      <w:r>
-        <w:rPr>
-          <w:u w:val="single"/>
-        </w:rPr>
-        <w:t>Damage</w:t>
-      </w:r>
-      <w:r>
-        <w:rPr>
-          <w:u w:val="single"/>
-        </w:rPr>
-        <w:tab/>
-      </w:r>
-      <w:r>
-        <w:rPr>
-          <w:u w:val="single"/>
-        </w:rPr>
-        <w:tab/>
-      </w:r>
-    </w:p>
-    <w:p>
-      <w:r>
-        <w:t>15</w:t>
-      </w:r>
-      <w:r>
-        <w:tab/>
-      </w:r>
-      <w:r>
-        <w:tab/>
-      </w:r>
-      <w:r>
-        <w:tab/>
-        <w:t>2</w:t>
-      </w:r>
-    </w:p>
-    <w:p>
-      <w:pPr>
-        <w:pStyle w:val="Heading3"/>
-        <w:contextualSpacing w:val="0"/>
-      </w:pPr>
-      <w:r>
-        <w:t>8.1.1 Enemy States</w:t>
-      </w:r>
-    </w:p>
-    <w:p>
-      <w:bookmarkStart w:id="9" w:name="_us2dbwzdseht" w:colFirst="0" w:colLast="0"/>
-      <w:bookmarkEnd w:id="9"/>
-      <w:r>
-        <w:t>Moving: Enemy moves to a new tile and faces the direction they are moving.</w:t>
-      </w:r>
-      <w:r>
-        <w:t xml:space="preserve"> </w:t>
-      </w:r>
-    </w:p>
-    <w:p>
-      <w:r>
-        <w:t>(If sprite has changed to the attack sprite, moving reverts sprite to original sprite).</w:t>
-      </w:r>
-    </w:p>
-    <w:p>
-      <w:r>
-        <w:t>Attacking: Deals damage and switches to attacking sprite.</w:t>
-      </w:r>
-    </w:p>
-    <w:p>
-      <w:r>
-        <w:t>Waiting: The enemy</w:t>
-      </w:r>
-      <w:r>
-        <w:t xml:space="preserve"> cannot move </w:t>
-      </w:r>
-      <w:r>
-        <w:t>when it is not their turn</w:t>
-      </w:r>
-      <w:r>
-        <w:t>.</w:t>
-      </w:r>
-    </w:p>
-    <w:p>
-      <w:r>
-        <w:t>Dead: Upon reaching 0 or less health, the enemy dies and is removed from the game board.</w:t>
-      </w:r>
-    </w:p>
-    <w:p>
-      <w:pPr>
-        <w:pStyle w:val="Heading3"/>
-        <w:contextualSpacing w:val="0"/>
-      </w:pPr>
-      <w:r>
-        <w:t>8.1.2 Enemy Spawn Points</w:t>
-      </w:r>
-    </w:p>
-    <w:p>
-      <w:r>
-        <w:t xml:space="preserve">Random </w:t>
-      </w:r>
-      <w:r>
-        <w:t xml:space="preserve">(procedurally generated) </w:t>
-      </w:r>
-      <w:r>
-        <w:t>when you explore spawn area.</w:t>
-      </w:r>
-    </w:p>
-    <w:p>
-      <w:r>
-        <w:br/>
-        <w:t>Random</w:t>
-      </w:r>
-      <w:r>
-        <w:t xml:space="preserve"> (procedurally generated)</w:t>
-      </w:r>
-      <w:r>
-        <w:t xml:space="preserve"> within dungeons.</w:t>
-      </w:r>
-    </w:p>
-    <w:p>
-      <w:pPr>
-        <w:pStyle w:val="Heading1"/>
-        <w:contextualSpacing w:val="0"/>
-      </w:pPr>
-    </w:p>
-    <w:p>
-      <w:pPr>
-        <w:pStyle w:val="Heading1"/>
-        <w:contextualSpacing w:val="0"/>
-      </w:pPr>
-    </w:p>
-    <w:p>
-      <w:pPr>
-        <w:pStyle w:val="Heading1"/>
-        <w:contextualSpacing w:val="0"/>
-      </w:pPr>
-    </w:p>
-    <w:p>
-      <w:pPr>
-        <w:pStyle w:val="Heading1"/>
-        <w:contextualSpacing w:val="0"/>
-      </w:pPr>
-    </w:p>
-    <w:p/>
-    <w:p/>
-    <w:p>
-      <w:pPr>
-        <w:pStyle w:val="Heading1"/>
-        <w:contextualSpacing w:val="0"/>
-      </w:pPr>
-      <w:r>
-        <w:lastRenderedPageBreak/>
-        <w:t>9 Art</w:t>
-      </w:r>
-      <w:r>
-        <w:t xml:space="preserve"> *</w:t>
-      </w:r>
-    </w:p>
-    <w:p>
-      <w:r>
-        <w:t>3 Sprite sheets were provided</w:t>
-      </w:r>
-    </w:p>
-    <w:p>
-      <w:r>
-        <w:t>1 for general content</w:t>
-      </w:r>
-    </w:p>
-    <w:p>
-      <w:r>
-        <w:t>1 for sword components</w:t>
-      </w:r>
-    </w:p>
-    <w:p>
-      <w:r>
-        <w:t>1 for boots, gloves, and chest (open/closed)</w:t>
-      </w:r>
-    </w:p>
-    <w:p>
-      <w:pPr>
-        <w:pStyle w:val="Heading2"/>
-        <w:contextualSpacing w:val="0"/>
-      </w:pPr>
-      <w:bookmarkStart w:id="10" w:name="_pa31hvmk429q" w:colFirst="0" w:colLast="0"/>
+      <w:bookmarkStart w:id="10" w:name="_6j0c6x7fktyv" w:colFirst="0" w:colLast="0"/>
       <w:bookmarkEnd w:id="10"/>
       <w:r>
-        <w:t xml:space="preserve">9.1 </w:t>
-      </w:r>
-      <w:r>
-        <w:tab/>
-        <w:t>Setting</w:t>
-      </w:r>
-    </w:p>
-    <w:p>
-      <w:r>
-        <w:t>The player finds themselves in an u</w:t>
-      </w:r>
-      <w:r>
-        <w:t>nderground dirt mine</w:t>
-      </w:r>
-      <w:r>
-        <w:t>. Enemies want to stop you from reaching your true potential.</w:t>
-      </w:r>
-    </w:p>
-    <w:p>
-      <w:pPr>
-        <w:pStyle w:val="Heading2"/>
-        <w:contextualSpacing w:val="0"/>
-      </w:pPr>
-      <w:bookmarkStart w:id="11" w:name="_p1hnr6ese69y" w:colFirst="0" w:colLast="0"/>
-      <w:bookmarkEnd w:id="11"/>
-      <w:r>
-        <w:t xml:space="preserve">9.2 </w:t>
-      </w:r>
-      <w:r>
-        <w:tab/>
-        <w:t>Level Design</w:t>
-      </w:r>
-    </w:p>
-    <w:p>
-      <w:r>
-        <w:t>The initial level is an underground world made of tiles. As the player walks around, tile content and enemies are p</w:t>
-      </w:r>
-      <w:r>
-        <w:t>r</w:t>
-      </w:r>
-      <w:r>
-        <w:t>ocedurally generated</w:t>
-      </w:r>
-      <w:r>
-        <w:t>.</w:t>
-      </w:r>
-      <w:r>
-        <w:t xml:space="preserve"> Wall tiles here are breakable </w:t>
-      </w:r>
-      <w:r>
-        <w:t xml:space="preserve">and may contain food.  </w:t>
-      </w:r>
-      <w:r>
-        <w:t>Upon entering an ‘exit’ sign, the player is teleported to a dungeon.</w:t>
-      </w:r>
-    </w:p>
-    <w:p/>
-    <w:p>
-      <w:r>
-        <w:t>The entire dungeon is procedurally generated just prior to the player being teleported</w:t>
-      </w:r>
-      <w:r>
-        <w:t xml:space="preserve"> to the beginning</w:t>
-      </w:r>
-      <w:r>
-        <w:t xml:space="preserve">. </w:t>
-      </w:r>
-      <w:r>
-        <w:t>This includes unbreakable walls, chests containing loot, enemies, and a path leading to an ‘exit’ sign which teleports you back to where you came from.</w:t>
-      </w:r>
-    </w:p>
-    <w:p/>
-    <w:p>
-      <w:pPr>
-        <w:pStyle w:val="Heading2"/>
-        <w:contextualSpacing w:val="0"/>
-      </w:pPr>
-      <w:bookmarkStart w:id="12" w:name="_6j0c6x7fktyv" w:colFirst="0" w:colLast="0"/>
-      <w:bookmarkEnd w:id="12"/>
-      <w:r>
-        <w:t xml:space="preserve">9.3 </w:t>
+        <w:t>8</w:t>
+      </w:r>
+      <w:r>
+        <w:t xml:space="preserve">.3 </w:t>
       </w:r>
       <w:r>
         <w:tab/>
@@ -2906,7 +2567,7 @@
           <w:sz w:val="32"/>
           <w:szCs w:val="32"/>
         </w:rPr>
-        <w:t>9</w:t>
+        <w:t>8</w:t>
       </w:r>
       <w:r>
         <w:rPr>
@@ -2929,23 +2590,12 @@
         </w:rPr>
         <w:t>What you Developed</w:t>
       </w:r>
-      <w:bookmarkStart w:id="13" w:name="_3pizi4kpv5u2" w:colFirst="0" w:colLast="0"/>
-      <w:bookmarkEnd w:id="13"/>
-    </w:p>
-    <w:p>
-      <w:r>
-        <w:t>I started with</w:t>
-      </w:r>
-      <w:r>
-        <w:t xml:space="preserve"> a base for the entire project, but nothing worked properly. I made everything work. I fixed or created the following aspects of game functionality: Procedural starting map generation, procedural dungeon generation, procedural food/soda spawning after breaking a wall, procedural enemy spawning, procedural chest spawning within dungeons, procedural item loot spawning upon opening a chest, enabling the player to use the items, UI that shows the player’s current items, procedural sound generation. There were other small things, but this covers </w:t>
-      </w:r>
-      <w:proofErr w:type="gramStart"/>
-      <w:r>
-        <w:t>all of</w:t>
-      </w:r>
-      <w:proofErr w:type="gramEnd"/>
-      <w:r>
-        <w:t xml:space="preserve"> the most essential aspects of what I developed.</w:t>
+      <w:bookmarkStart w:id="11" w:name="_3pizi4kpv5u2" w:colFirst="0" w:colLast="0"/>
+      <w:bookmarkEnd w:id="11"/>
+    </w:p>
+    <w:p>
+      <w:r>
+        <w:t>My team built this project from the ground up. Nick created sprites in Adobe Illustrator, and all four of the team members put in work in Unity to bring this game to fruition. Most scripting was ‘homemade’ including character movement and the camera controller (which both could have easily been copied from Unity).</w:t>
       </w:r>
     </w:p>
     <w:sectPr>

</xml_diff>

<commit_message>
GDD and TDD are complete
</commit_message>
<xml_diff>
--- a/Elemental Smash GDD.docx
+++ b/Elemental Smash GDD.docx
@@ -1945,29 +1945,7 @@
     </w:p>
     <w:p>
       <w:r>
-        <w:t>The player can move around with the arrow keys or WASD keys. Movement is turn based, but you only wait for turns if you are around zombies. If the player runs into something that they can attack (enemy, closed chest, breakable wall), the player will attack. The player starts with 100 health points and can get more by picking up more food or soda. Food and soda have a chance of spawning after breaking a wall.</w:t>
-      </w:r>
-      <w:r>
-        <w:t xml:space="preserve"> When you start, walls are breakable. Walls are not breakable within a dungeon.</w:t>
-      </w:r>
-      <w:r>
-        <w:t xml:space="preserve"> There is no upper limit to how much health the player can acquire. </w:t>
-      </w:r>
-      <w:r>
-        <w:t xml:space="preserve">Player </w:t>
-      </w:r>
-      <w:r>
-        <w:lastRenderedPageBreak/>
-        <w:t xml:space="preserve">damage is increased if you have loot from a dungeon. </w:t>
-      </w:r>
-      <w:r>
-        <w:t>Enemies will attack the player for 2 health points.</w:t>
-      </w:r>
-      <w:r>
-        <w:t xml:space="preserve"> Enemies can be killed. </w:t>
-      </w:r>
-      <w:r>
-        <w:t>Upon player reaching zero health or lower, game is over and control of the player is lost.</w:t>
+        <w:t xml:space="preserve">Player 1 moves around using the WASD keys and attacks using the ‘x’ key. Whether he is fighting AI or another player, Player 1 will choose their favorite elemental fighter and they will fight to the death for dignity and honor. If fighting another player in local multiplayer mode, Player 2 will move around with the arrow keys and attack using the ‘.’ key. </w:t>
       </w:r>
     </w:p>
     <w:p/>
@@ -1987,6 +1965,7 @@
       <w:bookmarkStart w:id="2" w:name="_18encflsw4ll" w:colFirst="0" w:colLast="0"/>
       <w:bookmarkEnd w:id="2"/>
       <w:r>
+        <w:lastRenderedPageBreak/>
         <w:t xml:space="preserve">6.1 </w:t>
       </w:r>
       <w:r>
@@ -1996,8 +1975,13 @@
     </w:p>
     <w:p>
       <w:r>
-        <w:t>The player can move around with the arrow keys or WASD keys. Movement is turn based, but you only wait for turns if you are around zombies. If the player runs into something that they can attack (enemy, closed chest, breakable wall), the player will attack.</w:t>
-      </w:r>
+        <w:t xml:space="preserve">Player 1 moves with WASD and attacks with ‘x’. When in Local Multiplayer mode, there is a Player 2 who moves with the arrow keys and attacks with </w:t>
+      </w:r>
+      <w:proofErr w:type="gramStart"/>
+      <w:r>
+        <w:t>‘.’ .</w:t>
+      </w:r>
+      <w:proofErr w:type="gramEnd"/>
     </w:p>
     <w:p>
       <w:pPr>
@@ -2022,16 +2006,19 @@
     </w:p>
     <w:p>
       <w:r>
-        <w:t>You spawn in a map that procedurally generates as you approach the edges of what you have previously seen. Enemies and breakable walls are present here.</w:t>
-      </w:r>
-    </w:p>
-    <w:p/>
-    <w:p>
-      <w:r>
-        <w:t>Enter an ‘exit’ marker to enter a procedurally generated dungeon with loot and enemies.</w:t>
-      </w:r>
-    </w:p>
-    <w:p/>
+        <w:t>There are two maps:</w:t>
+      </w:r>
+    </w:p>
+    <w:p>
+      <w:r>
+        <w:t>One map for Local Multiplayer</w:t>
+      </w:r>
+    </w:p>
+    <w:p>
+      <w:r>
+        <w:t>One map for 1 Player vs. AI</w:t>
+      </w:r>
+    </w:p>
     <w:p>
       <w:pPr>
         <w:pStyle w:val="Heading1"/>
@@ -2064,7 +2051,13 @@
     </w:p>
     <w:p>
       <w:r>
-        <w:t>Player2</w:t>
+        <w:t>Player</w:t>
+      </w:r>
+      <w:r>
+        <w:t xml:space="preserve"> </w:t>
+      </w:r>
+      <w:r>
+        <w:t>2</w:t>
       </w:r>
     </w:p>
     <w:p>
@@ -2084,8 +2077,6 @@
       <w:r>
         <w:t>Starting Health: 100</w:t>
       </w:r>
-      <w:bookmarkStart w:id="6" w:name="_GoBack"/>
-      <w:bookmarkEnd w:id="6"/>
     </w:p>
     <w:p>
       <w:r>
@@ -2124,7 +2115,13 @@
         <w:t>Movin</w:t>
       </w:r>
       <w:r>
-        <w:t>g: Player moves to a new tile and faces the direction they are moving.</w:t>
+        <w:t xml:space="preserve">g: Player moves </w:t>
+      </w:r>
+      <w:r>
+        <w:t>depending on their speed/agility</w:t>
+      </w:r>
+      <w:r>
+        <w:t xml:space="preserve"> and faces the direction they are moving.</w:t>
       </w:r>
     </w:p>
     <w:p>
@@ -2134,12 +2131,7 @@
     </w:p>
     <w:p>
       <w:r>
-        <w:t>Waiting: The player cannot move when it is not their turn.</w:t>
-      </w:r>
-    </w:p>
-    <w:p>
-      <w:r>
-        <w:t>Dead: Upon reaching 0 or less health, the player cannot move and the game is over.</w:t>
+        <w:t>Waiting: Simple waiting animation (stillness)</w:t>
       </w:r>
     </w:p>
     <w:p>
@@ -2147,26 +2139,32 @@
         <w:pStyle w:val="Heading2"/>
         <w:contextualSpacing w:val="0"/>
       </w:pPr>
-      <w:bookmarkStart w:id="7" w:name="_oqjxh9cj4ynb" w:colFirst="0" w:colLast="0"/>
-      <w:bookmarkEnd w:id="7"/>
-      <w:r>
-        <w:lastRenderedPageBreak/>
+      <w:bookmarkStart w:id="6" w:name="_oqjxh9cj4ynb" w:colFirst="0" w:colLast="0"/>
+      <w:bookmarkEnd w:id="6"/>
+      <w:r>
         <w:t xml:space="preserve">7.4 </w:t>
       </w:r>
       <w:r>
         <w:tab/>
-        <w:t>Weapons</w:t>
-      </w:r>
-    </w:p>
-    <w:p>
-      <w:r>
-        <w:t>4 blades, 4 hilts, and 4 handles are procedurally combined to create 64 possible combinations of swords. Found in loot chests within dungeons.</w:t>
-      </w:r>
-      <w:r>
-        <w:t xml:space="preserve"> All weapons </w:t>
-      </w:r>
-      <w:r>
-        <w:t>increase damage by 2 + the attack modification given to you from your gloves/boots.</w:t>
+      </w:r>
+      <w:r>
+        <w:t>Items</w:t>
+      </w:r>
+    </w:p>
+    <w:p>
+      <w:r>
+        <w:t xml:space="preserve">There are several items that spawn in the game. </w:t>
+      </w:r>
+      <w:r>
+        <w:t xml:space="preserve">Each item is associated with a buff (or </w:t>
+      </w:r>
+      <w:proofErr w:type="spellStart"/>
+      <w:r>
+        <w:t>debuff</w:t>
+      </w:r>
+      <w:proofErr w:type="spellEnd"/>
+      <w:r>
+        <w:t xml:space="preserve"> if it is red) that affects a certain player stat.</w:t>
       </w:r>
     </w:p>
     <w:p/>
@@ -2211,32 +2209,18 @@
     </w:p>
     <w:p>
       <w:r>
-        <w:t>1 for water</w:t>
-      </w:r>
-      <w:r>
-        <w:t xml:space="preserve"> elemental</w:t>
-      </w:r>
-    </w:p>
-    <w:p>
-      <w:r>
-        <w:t>1 for air</w:t>
-      </w:r>
-      <w:r>
-        <w:t xml:space="preserve"> elemental</w:t>
-      </w:r>
-    </w:p>
-    <w:p>
-      <w:r>
-        <w:t xml:space="preserve">1 for </w:t>
-      </w:r>
-      <w:r>
-        <w:t>e</w:t>
-      </w:r>
-      <w:r>
-        <w:t>arth</w:t>
-      </w:r>
-      <w:r>
-        <w:t xml:space="preserve"> elemental</w:t>
+        <w:t>1 for water elemental</w:t>
+      </w:r>
+    </w:p>
+    <w:p>
+      <w:r>
+        <w:t>1 for air elemental</w:t>
+      </w:r>
+    </w:p>
+    <w:p>
+      <w:r>
+        <w:lastRenderedPageBreak/>
+        <w:t>1 for earth elemental</w:t>
       </w:r>
     </w:p>
     <w:p>
@@ -2252,8 +2236,8 @@
         <w:pStyle w:val="Heading2"/>
         <w:contextualSpacing w:val="0"/>
       </w:pPr>
-      <w:bookmarkStart w:id="8" w:name="_pa31hvmk429q" w:colFirst="0" w:colLast="0"/>
-      <w:bookmarkEnd w:id="8"/>
+      <w:bookmarkStart w:id="7" w:name="_pa31hvmk429q" w:colFirst="0" w:colLast="0"/>
+      <w:bookmarkEnd w:id="7"/>
       <w:r>
         <w:t>8</w:t>
       </w:r>
@@ -2287,8 +2271,8 @@
         <w:pStyle w:val="Heading2"/>
         <w:contextualSpacing w:val="0"/>
       </w:pPr>
-      <w:bookmarkStart w:id="9" w:name="_p1hnr6ese69y" w:colFirst="0" w:colLast="0"/>
-      <w:bookmarkEnd w:id="9"/>
+      <w:bookmarkStart w:id="8" w:name="_p1hnr6ese69y" w:colFirst="0" w:colLast="0"/>
+      <w:bookmarkEnd w:id="8"/>
       <w:r>
         <w:t>8</w:t>
       </w:r>
@@ -2314,8 +2298,8 @@
         <w:pStyle w:val="Heading2"/>
         <w:contextualSpacing w:val="0"/>
       </w:pPr>
-      <w:bookmarkStart w:id="10" w:name="_6j0c6x7fktyv" w:colFirst="0" w:colLast="0"/>
-      <w:bookmarkEnd w:id="10"/>
+      <w:bookmarkStart w:id="9" w:name="_6j0c6x7fktyv" w:colFirst="0" w:colLast="0"/>
+      <w:bookmarkEnd w:id="9"/>
       <w:r>
         <w:t>8</w:t>
       </w:r>
@@ -2461,8 +2445,50 @@
           <w:u w:val="single"/>
         </w:rPr>
         <w:tab/>
-        <w:t xml:space="preserve">Procedurally played along with other sounds </w:t>
-      </w:r>
+      </w:r>
+      <w:r>
+        <w:rPr>
+          <w:u w:val="single"/>
+        </w:rPr>
+        <w:t>Theme music</w:t>
+      </w:r>
+      <w:r>
+        <w:rPr>
+          <w:u w:val="single"/>
+        </w:rPr>
+        <w:tab/>
+      </w:r>
+      <w:r>
+        <w:rPr>
+          <w:u w:val="single"/>
+        </w:rPr>
+        <w:tab/>
+      </w:r>
+      <w:r>
+        <w:rPr>
+          <w:u w:val="single"/>
+        </w:rPr>
+        <w:tab/>
+      </w:r>
+      <w:r>
+        <w:rPr>
+          <w:u w:val="single"/>
+        </w:rPr>
+        <w:tab/>
+      </w:r>
+      <w:r>
+        <w:rPr>
+          <w:u w:val="single"/>
+        </w:rPr>
+        <w:tab/>
+      </w:r>
+    </w:p>
+    <w:p>
+      <w:pPr>
+        <w:rPr>
+          <w:u w:val="single"/>
+        </w:rPr>
+      </w:pPr>
       <w:r>
         <w:rPr>
           <w:u w:val="single"/>
@@ -2486,65 +2512,48 @@
           <w:u w:val="single"/>
         </w:rPr>
         <w:tab/>
-        <w:t>Background noise</w:t>
-      </w:r>
-      <w:r>
-        <w:rPr>
-          <w:u w:val="single"/>
-        </w:rPr>
-        <w:tab/>
-      </w:r>
-      <w:r>
-        <w:rPr>
-          <w:u w:val="single"/>
-        </w:rPr>
-        <w:tab/>
-        <w:t xml:space="preserve">Procedurally played along with other sounds </w:t>
-      </w:r>
-    </w:p>
-    <w:p>
-      <w:pPr>
-        <w:rPr>
-          <w:u w:val="single"/>
-        </w:rPr>
-      </w:pPr>
-      <w:r>
-        <w:rPr>
-          <w:u w:val="single"/>
-        </w:rPr>
-        <w:t>sound3</w:t>
-      </w:r>
-      <w:r>
-        <w:rPr>
-          <w:u w:val="single"/>
-        </w:rPr>
-        <w:t>.wav</w:t>
-      </w:r>
-      <w:r>
-        <w:rPr>
-          <w:u w:val="single"/>
-        </w:rPr>
-        <w:tab/>
-      </w:r>
-      <w:r>
-        <w:rPr>
-          <w:u w:val="single"/>
-        </w:rPr>
-        <w:tab/>
-        <w:t>Background noise</w:t>
-      </w:r>
-      <w:r>
-        <w:rPr>
-          <w:u w:val="single"/>
-        </w:rPr>
-        <w:tab/>
-      </w:r>
-      <w:r>
-        <w:rPr>
-          <w:u w:val="single"/>
-        </w:rPr>
-        <w:tab/>
-        <w:t xml:space="preserve">Procedurally played along with other sounds </w:t>
+      </w:r>
+      <w:r>
+        <w:rPr>
+          <w:u w:val="single"/>
+        </w:rPr>
+        <w:t>punching noise</w:t>
+      </w:r>
+      <w:r>
+        <w:rPr>
+          <w:u w:val="single"/>
+        </w:rPr>
+        <w:tab/>
+      </w:r>
+      <w:r>
+        <w:rPr>
+          <w:u w:val="single"/>
+        </w:rPr>
+        <w:tab/>
+      </w:r>
+      <w:r>
+        <w:rPr>
+          <w:u w:val="single"/>
+        </w:rPr>
+        <w:t xml:space="preserve">Played after a fighter punches </w:t>
+      </w:r>
+      <w:r>
+        <w:rPr>
+          <w:u w:val="single"/>
+        </w:rPr>
+        <w:tab/>
+      </w:r>
+      <w:r>
+        <w:rPr>
+          <w:u w:val="single"/>
+        </w:rPr>
+        <w:tab/>
+      </w:r>
+      <w:r>
+        <w:rPr>
+          <w:u w:val="single"/>
+        </w:rPr>
+        <w:t xml:space="preserve"> </w:t>
       </w:r>
     </w:p>
     <w:p>
@@ -2590,13 +2599,15 @@
         </w:rPr>
         <w:t>What you Developed</w:t>
       </w:r>
-      <w:bookmarkStart w:id="11" w:name="_3pizi4kpv5u2" w:colFirst="0" w:colLast="0"/>
+      <w:bookmarkStart w:id="10" w:name="_3pizi4kpv5u2" w:colFirst="0" w:colLast="0"/>
+      <w:bookmarkEnd w:id="10"/>
+    </w:p>
+    <w:p>
+      <w:r>
+        <w:t>My team built this project from the ground up. Nick created sprites in Adobe Illustrator, and all four of the team members put in work in Unity to bring this game to fruition. Most scripting was ‘homemade’ including character movement and the camera controller (which both could have easily been copied from Unity).</w:t>
+      </w:r>
+      <w:bookmarkStart w:id="11" w:name="_GoBack"/>
       <w:bookmarkEnd w:id="11"/>
-    </w:p>
-    <w:p>
-      <w:r>
-        <w:t>My team built this project from the ground up. Nick created sprites in Adobe Illustrator, and all four of the team members put in work in Unity to bring this game to fruition. Most scripting was ‘homemade’ including character movement and the camera controller (which both could have easily been copied from Unity).</w:t>
-      </w:r>
     </w:p>
     <w:sectPr>
       <w:pgSz w:w="12240" w:h="15840"/>
@@ -3104,6 +3115,7 @@
   <w:style w:type="character" w:default="1" w:styleId="DefaultParagraphFont">
     <w:name w:val="Default Paragraph Font"/>
     <w:uiPriority w:val="1"/>
+    <w:semiHidden/>
     <w:unhideWhenUsed/>
   </w:style>
   <w:style w:type="table" w:default="1" w:styleId="TableNormal">

</xml_diff>